<commit_message>
Modificando e adicionando tópicos nas perguntas.
</commit_message>
<xml_diff>
--- a/Perguntas - PTCC.docx
+++ b/Perguntas - PTCC.docx
@@ -169,6 +169,7 @@
           <w:noProof/>
           <w:sz w:val="24"/>
           <w:szCs w:val="24"/>
+          <w:u w:val="single"/>
           <w:lang w:val="pt-BR"/>
         </w:rPr>
       </w:pPr>
@@ -211,150 +212,129 @@
           <w:lang w:val="pt-BR"/>
         </w:rPr>
         <w:t>.</w:t>
-      </w:r>
-    </w:p>
-    <w:p>
-      <w:pPr>
-        <w:ind w:left="720" w:firstLine="720"/>
-        <w:jc w:val="both"/>
-        <w:rPr>
-          <w:b/>
-          <w:noProof/>
-          <w:sz w:val="24"/>
-          <w:szCs w:val="24"/>
-          <w:lang w:val="pt-BR"/>
-        </w:rPr>
-      </w:pPr>
-      <w:r>
-        <w:rPr>
-          <w:rFonts w:ascii="Arial" w:eastAsia="Arial" w:hAnsi="Arial" w:cs="Arial"/>
-          <w:b/>
-          <w:noProof/>
-          <w:sz w:val="24"/>
-          <w:szCs w:val="24"/>
-          <w:lang w:val="pt-BR"/>
-        </w:rPr>
-        <w:t>Qual é a solução proposta?</w:t>
-      </w:r>
-    </w:p>
-    <w:p>
-      <w:pPr>
-        <w:ind w:left="1440"/>
-        <w:jc w:val="both"/>
-        <w:rPr>
-          <w:rFonts w:ascii="Arial" w:eastAsia="Arial" w:hAnsi="Arial" w:cs="Arial"/>
-          <w:noProof/>
-          <w:sz w:val="24"/>
-          <w:szCs w:val="24"/>
-          <w:lang w:val="pt-BR"/>
-        </w:rPr>
-      </w:pPr>
-      <w:r>
-        <w:rPr>
-          <w:rFonts w:ascii="Arial" w:eastAsia="Arial" w:hAnsi="Arial" w:cs="Arial"/>
-          <w:noProof/>
-          <w:sz w:val="24"/>
-          <w:szCs w:val="24"/>
-          <w:lang w:val="pt-BR"/>
-        </w:rPr>
-        <w:t xml:space="preserve">Um sistema de </w:t>
-      </w:r>
-      <w:r>
-        <w:rPr>
-          <w:rFonts w:ascii="Arial" w:eastAsia="Arial" w:hAnsi="Arial" w:cs="Arial"/>
-          <w:noProof/>
-          <w:sz w:val="24"/>
-          <w:szCs w:val="24"/>
-          <w:lang w:val="pt-BR"/>
-        </w:rPr>
-        <w:t>análise</w:t>
-      </w:r>
-      <w:r>
-        <w:rPr>
-          <w:rFonts w:ascii="Arial" w:eastAsia="Arial" w:hAnsi="Arial" w:cs="Arial"/>
-          <w:noProof/>
-          <w:sz w:val="24"/>
-          <w:szCs w:val="24"/>
-          <w:lang w:val="pt-BR"/>
-        </w:rPr>
-        <w:t xml:space="preserve"> e gerenciamento de pessoal, </w:t>
-      </w:r>
-      <w:r>
-        <w:rPr>
-          <w:rFonts w:ascii="Arial" w:eastAsia="Arial" w:hAnsi="Arial" w:cs="Arial"/>
-          <w:noProof/>
-          <w:sz w:val="24"/>
-          <w:szCs w:val="24"/>
-          <w:lang w:val="pt-BR"/>
-        </w:rPr>
-        <w:t xml:space="preserve">alocado em servidor </w:t>
-      </w:r>
-      <w:r>
-        <w:rPr>
-          <w:rFonts w:ascii="Arial" w:eastAsia="Arial" w:hAnsi="Arial" w:cs="Arial"/>
-          <w:noProof/>
-          <w:sz w:val="24"/>
-          <w:szCs w:val="24"/>
-          <w:lang w:val="pt-BR"/>
-        </w:rPr>
-        <w:t>web, responsivo</w:t>
-      </w:r>
-      <w:r>
-        <w:rPr>
-          <w:rFonts w:ascii="Arial" w:eastAsia="Arial" w:hAnsi="Arial" w:cs="Arial"/>
-          <w:noProof/>
-          <w:sz w:val="24"/>
-          <w:szCs w:val="24"/>
-          <w:lang w:val="pt-BR"/>
-        </w:rPr>
-        <w:t xml:space="preserve"> com foco em dispositivos móveis</w:t>
-      </w:r>
-      <w:r>
-        <w:rPr>
-          <w:rFonts w:ascii="Arial" w:eastAsia="Arial" w:hAnsi="Arial" w:cs="Arial"/>
-          <w:noProof/>
-          <w:sz w:val="24"/>
-          <w:szCs w:val="24"/>
-          <w:lang w:val="pt-BR"/>
-        </w:rPr>
-        <w:t>. Neste propõe-se a inserção de dados e acompanhamento de fluxos gerados a partir destes, montando-se relatórios e gráficos para que o usuário consiga administrar seu tempo, suas finanças e sua saúde.</w:t>
-      </w:r>
-    </w:p>
-    <w:p>
-      <w:pPr>
-        <w:ind w:left="1440"/>
-        <w:jc w:val="both"/>
-        <w:rPr>
-          <w:b/>
-          <w:noProof/>
-          <w:sz w:val="24"/>
-          <w:szCs w:val="24"/>
-          <w:lang w:val="pt-BR"/>
-        </w:rPr>
-      </w:pPr>
-      <w:r>
-        <w:rPr>
-          <w:rFonts w:ascii="Arial" w:eastAsia="Arial" w:hAnsi="Arial" w:cs="Arial"/>
-          <w:b/>
-          <w:noProof/>
-          <w:sz w:val="24"/>
-          <w:szCs w:val="24"/>
-          <w:lang w:val="pt-BR"/>
-        </w:rPr>
-        <w:t xml:space="preserve">Esta solução é pertinente em relação a habilitação tecnica em </w:t>
       </w:r>
       <w:bookmarkStart w:id="0" w:name="_GoBack"/>
       <w:bookmarkEnd w:id="0"/>
-      <w:r>
-        <w:rPr>
-          <w:rFonts w:ascii="Arial" w:eastAsia="Arial" w:hAnsi="Arial" w:cs="Arial"/>
+    </w:p>
+    <w:p>
+      <w:pPr>
+        <w:ind w:left="720" w:firstLine="720"/>
+        <w:jc w:val="both"/>
+        <w:rPr>
           <w:b/>
           <w:noProof/>
           <w:sz w:val="24"/>
           <w:szCs w:val="24"/>
           <w:lang w:val="pt-BR"/>
         </w:rPr>
-        <w:t>desenvolvimento de sistemas? Por quê?</w:t>
+      </w:pPr>
+      <w:r>
+        <w:rPr>
+          <w:rFonts w:ascii="Arial" w:eastAsia="Arial" w:hAnsi="Arial" w:cs="Arial"/>
+          <w:b/>
+          <w:noProof/>
+          <w:sz w:val="24"/>
+          <w:szCs w:val="24"/>
+          <w:lang w:val="pt-BR"/>
+        </w:rPr>
+        <w:t>Qual é a solução proposta?</w:t>
+      </w:r>
+    </w:p>
+    <w:p>
+      <w:pPr>
+        <w:ind w:left="1440"/>
+        <w:jc w:val="both"/>
+        <w:rPr>
+          <w:rFonts w:ascii="Arial" w:eastAsia="Arial" w:hAnsi="Arial" w:cs="Arial"/>
+          <w:noProof/>
+          <w:sz w:val="24"/>
+          <w:szCs w:val="24"/>
+          <w:lang w:val="pt-BR"/>
+        </w:rPr>
+      </w:pPr>
+      <w:r>
+        <w:rPr>
+          <w:rFonts w:ascii="Arial" w:eastAsia="Arial" w:hAnsi="Arial" w:cs="Arial"/>
+          <w:noProof/>
+          <w:sz w:val="24"/>
+          <w:szCs w:val="24"/>
+          <w:lang w:val="pt-BR"/>
+        </w:rPr>
+        <w:t>Um sistema de análise</w:t>
+      </w:r>
+      <w:r>
+        <w:rPr>
+          <w:rFonts w:ascii="Arial" w:eastAsia="Arial" w:hAnsi="Arial" w:cs="Arial"/>
+          <w:noProof/>
+          <w:sz w:val="24"/>
+          <w:szCs w:val="24"/>
+          <w:lang w:val="pt-BR"/>
+        </w:rPr>
+        <w:t xml:space="preserve"> e gerenciamento de pessoal, </w:t>
+      </w:r>
+      <w:r>
+        <w:rPr>
+          <w:rFonts w:ascii="Arial" w:eastAsia="Arial" w:hAnsi="Arial" w:cs="Arial"/>
+          <w:noProof/>
+          <w:sz w:val="24"/>
+          <w:szCs w:val="24"/>
+          <w:lang w:val="pt-BR"/>
+        </w:rPr>
+        <w:t xml:space="preserve">alocado em servidor </w:t>
+      </w:r>
+      <w:r>
+        <w:rPr>
+          <w:rFonts w:ascii="Arial" w:eastAsia="Arial" w:hAnsi="Arial" w:cs="Arial"/>
+          <w:noProof/>
+          <w:sz w:val="24"/>
+          <w:szCs w:val="24"/>
+          <w:lang w:val="pt-BR"/>
+        </w:rPr>
+        <w:t>web, responsivo</w:t>
+      </w:r>
+      <w:r>
+        <w:rPr>
+          <w:rFonts w:ascii="Arial" w:eastAsia="Arial" w:hAnsi="Arial" w:cs="Arial"/>
+          <w:noProof/>
+          <w:sz w:val="24"/>
+          <w:szCs w:val="24"/>
+          <w:lang w:val="pt-BR"/>
+        </w:rPr>
+        <w:t xml:space="preserve"> com foco em dispositivos móveis</w:t>
+      </w:r>
+      <w:r>
+        <w:rPr>
+          <w:rFonts w:ascii="Arial" w:eastAsia="Arial" w:hAnsi="Arial" w:cs="Arial"/>
+          <w:noProof/>
+          <w:sz w:val="24"/>
+          <w:szCs w:val="24"/>
+          <w:lang w:val="pt-BR"/>
+        </w:rPr>
+        <w:t>. Neste propõe-se a inserção de dados e acompanhamento de fluxos gerados a partir destes, montando-se relatórios e gráficos para que o usuário consiga administrar seu tempo, suas finanças e sua saúde.</w:t>
+      </w:r>
+    </w:p>
+    <w:p>
+      <w:pPr>
+        <w:ind w:left="1440"/>
+        <w:jc w:val="both"/>
+        <w:rPr>
+          <w:b/>
+          <w:noProof/>
+          <w:sz w:val="24"/>
+          <w:szCs w:val="24"/>
+          <w:lang w:val="pt-BR"/>
+        </w:rPr>
+      </w:pPr>
+      <w:r>
+        <w:rPr>
+          <w:rFonts w:ascii="Arial" w:eastAsia="Arial" w:hAnsi="Arial" w:cs="Arial"/>
+          <w:b/>
+          <w:noProof/>
+          <w:sz w:val="24"/>
+          <w:szCs w:val="24"/>
+          <w:lang w:val="pt-BR"/>
+        </w:rPr>
+        <w:t>Esta solução é pertinente em relação a habilitação tecnica em desenvolvimento de sistemas? Por quê?</w:t>
       </w:r>
     </w:p>
     <w:p>
@@ -674,17 +654,15 @@
         <w:jc w:val="both"/>
         <w:rPr>
           <w:noProof/>
-          <w:color w:val="FF0000"/>
-          <w:sz w:val="24"/>
-          <w:szCs w:val="24"/>
-          <w:lang w:val="pt-BR"/>
-        </w:rPr>
-      </w:pPr>
-      <w:r>
-        <w:rPr>
-          <w:rFonts w:ascii="Arial" w:eastAsia="Arial" w:hAnsi="Arial" w:cs="Arial"/>
-          <w:noProof/>
-          <w:color w:val="FF0000"/>
+          <w:sz w:val="24"/>
+          <w:szCs w:val="24"/>
+          <w:lang w:val="pt-BR"/>
+        </w:rPr>
+      </w:pPr>
+      <w:r>
+        <w:rPr>
+          <w:rFonts w:ascii="Arial" w:eastAsia="Arial" w:hAnsi="Arial" w:cs="Arial"/>
+          <w:noProof/>
           <w:sz w:val="24"/>
           <w:szCs w:val="24"/>
           <w:lang w:val="pt-BR"/>
@@ -702,17 +680,15 @@
         <w:jc w:val="both"/>
         <w:rPr>
           <w:noProof/>
-          <w:color w:val="FF0000"/>
-          <w:sz w:val="24"/>
-          <w:szCs w:val="24"/>
-          <w:lang w:val="pt-BR"/>
-        </w:rPr>
-      </w:pPr>
-      <w:r>
-        <w:rPr>
-          <w:rFonts w:ascii="Arial" w:eastAsia="Arial" w:hAnsi="Arial" w:cs="Arial"/>
-          <w:noProof/>
-          <w:color w:val="FF0000"/>
+          <w:sz w:val="24"/>
+          <w:szCs w:val="24"/>
+          <w:lang w:val="pt-BR"/>
+        </w:rPr>
+      </w:pPr>
+      <w:r>
+        <w:rPr>
+          <w:rFonts w:ascii="Arial" w:eastAsia="Arial" w:hAnsi="Arial" w:cs="Arial"/>
+          <w:noProof/>
           <w:sz w:val="24"/>
           <w:szCs w:val="24"/>
           <w:lang w:val="pt-BR"/>
@@ -770,22 +746,80 @@
         <w:rPr>
           <w:rFonts w:ascii="Arial" w:eastAsia="Arial" w:hAnsi="Arial" w:cs="Arial"/>
           <w:noProof/>
-          <w:color w:val="4472C4" w:themeColor="accent1"/>
-          <w:sz w:val="24"/>
-          <w:szCs w:val="24"/>
-          <w:lang w:val="pt-BR"/>
-        </w:rPr>
-      </w:pPr>
-      <w:r>
-        <w:rPr>
-          <w:rFonts w:ascii="Arial" w:eastAsia="Arial" w:hAnsi="Arial" w:cs="Arial"/>
-          <w:noProof/>
-          <w:color w:val="4472C4" w:themeColor="accent1"/>
-          <w:sz w:val="24"/>
-          <w:szCs w:val="24"/>
-          <w:lang w:val="pt-BR"/>
-        </w:rPr>
-        <w:t>Dominio: 40 reais anuais.</w:t>
+          <w:sz w:val="24"/>
+          <w:szCs w:val="24"/>
+          <w:lang w:val="pt-BR"/>
+        </w:rPr>
+      </w:pPr>
+      <w:r>
+        <w:rPr>
+          <w:rFonts w:ascii="Arial" w:eastAsia="Arial" w:hAnsi="Arial" w:cs="Arial"/>
+          <w:noProof/>
+          <w:sz w:val="24"/>
+          <w:szCs w:val="24"/>
+          <w:lang w:val="pt-BR"/>
+        </w:rPr>
+        <w:t>Dominio:</w:t>
+      </w:r>
+      <w:r>
+        <w:rPr>
+          <w:rFonts w:ascii="Arial" w:eastAsia="Arial" w:hAnsi="Arial" w:cs="Arial"/>
+          <w:noProof/>
+          <w:sz w:val="24"/>
+          <w:szCs w:val="24"/>
+          <w:lang w:val="pt-BR"/>
+        </w:rPr>
+        <w:t xml:space="preserve"> 1 ou mais,</w:t>
+      </w:r>
+      <w:r>
+        <w:rPr>
+          <w:rFonts w:ascii="Arial" w:eastAsia="Arial" w:hAnsi="Arial" w:cs="Arial"/>
+          <w:noProof/>
+          <w:sz w:val="24"/>
+          <w:szCs w:val="24"/>
+          <w:lang w:val="pt-BR"/>
+        </w:rPr>
+        <w:t xml:space="preserve"> </w:t>
+      </w:r>
+      <w:r>
+        <w:rPr>
+          <w:rFonts w:ascii="Arial" w:eastAsia="Arial" w:hAnsi="Arial" w:cs="Arial"/>
+          <w:noProof/>
+          <w:sz w:val="24"/>
+          <w:szCs w:val="24"/>
+          <w:lang w:val="pt-BR"/>
+        </w:rPr>
+        <w:t>R$</w:t>
+      </w:r>
+      <w:r>
+        <w:rPr>
+          <w:rFonts w:ascii="Arial" w:eastAsia="Arial" w:hAnsi="Arial" w:cs="Arial"/>
+          <w:noProof/>
+          <w:sz w:val="24"/>
+          <w:szCs w:val="24"/>
+          <w:lang w:val="pt-BR"/>
+        </w:rPr>
+        <w:t>40</w:t>
+      </w:r>
+      <w:r>
+        <w:rPr>
+          <w:rFonts w:ascii="Arial" w:eastAsia="Arial" w:hAnsi="Arial" w:cs="Arial"/>
+          <w:noProof/>
+          <w:sz w:val="24"/>
+          <w:szCs w:val="24"/>
+          <w:lang w:val="pt-BR"/>
+        </w:rPr>
+        <w:t>,00</w:t>
+      </w:r>
+      <w:r>
+        <w:rPr>
+          <w:rFonts w:ascii="Arial" w:eastAsia="Arial" w:hAnsi="Arial" w:cs="Arial"/>
+          <w:noProof/>
+          <w:sz w:val="24"/>
+          <w:szCs w:val="24"/>
+          <w:lang w:val="pt-BR"/>
+        </w:rPr>
+        <w:t xml:space="preserve"> reais anuais.</w:t>
       </w:r>
     </w:p>
     <w:p>
@@ -795,22 +829,50 @@
         <w:rPr>
           <w:rFonts w:ascii="Arial" w:eastAsia="Arial" w:hAnsi="Arial" w:cs="Arial"/>
           <w:noProof/>
-          <w:color w:val="4472C4" w:themeColor="accent1"/>
-          <w:sz w:val="24"/>
-          <w:szCs w:val="24"/>
-          <w:lang w:val="pt-BR"/>
-        </w:rPr>
-      </w:pPr>
-      <w:r>
-        <w:rPr>
-          <w:rFonts w:ascii="Arial" w:eastAsia="Arial" w:hAnsi="Arial" w:cs="Arial"/>
-          <w:noProof/>
-          <w:color w:val="4472C4" w:themeColor="accent1"/>
-          <w:sz w:val="24"/>
-          <w:szCs w:val="24"/>
-          <w:lang w:val="pt-BR"/>
-        </w:rPr>
-        <w:t>Hospedagem: 11 reais por mês</w:t>
+          <w:sz w:val="24"/>
+          <w:szCs w:val="24"/>
+          <w:lang w:val="pt-BR"/>
+        </w:rPr>
+      </w:pPr>
+      <w:r>
+        <w:rPr>
+          <w:rFonts w:ascii="Arial" w:eastAsia="Arial" w:hAnsi="Arial" w:cs="Arial"/>
+          <w:noProof/>
+          <w:sz w:val="24"/>
+          <w:szCs w:val="24"/>
+          <w:lang w:val="pt-BR"/>
+        </w:rPr>
+        <w:t xml:space="preserve">Hospedagem: </w:t>
+      </w:r>
+      <w:r>
+        <w:rPr>
+          <w:rFonts w:ascii="Arial" w:eastAsia="Arial" w:hAnsi="Arial" w:cs="Arial"/>
+          <w:noProof/>
+          <w:sz w:val="24"/>
+          <w:szCs w:val="24"/>
+          <w:lang w:val="pt-BR"/>
+        </w:rPr>
+        <w:t>R$18,00</w:t>
+      </w:r>
+      <w:r>
+        <w:rPr>
+          <w:rFonts w:ascii="Arial" w:eastAsia="Arial" w:hAnsi="Arial" w:cs="Arial"/>
+          <w:noProof/>
+          <w:sz w:val="24"/>
+          <w:szCs w:val="24"/>
+          <w:lang w:val="pt-BR"/>
+        </w:rPr>
+        <w:t xml:space="preserve"> reais por mês</w:t>
+      </w:r>
+      <w:r>
+        <w:rPr>
+          <w:rFonts w:ascii="Arial" w:eastAsia="Arial" w:hAnsi="Arial" w:cs="Arial"/>
+          <w:noProof/>
+          <w:sz w:val="24"/>
+          <w:szCs w:val="24"/>
+          <w:lang w:val="pt-BR"/>
+        </w:rPr>
+        <w:t xml:space="preserve"> (O custo pode ser aumentado de acordo com a escalabilidade do sistema).</w:t>
       </w:r>
     </w:p>
     <w:p>
@@ -820,33 +882,20 @@
         <w:rPr>
           <w:rFonts w:ascii="Arial" w:eastAsia="Arial" w:hAnsi="Arial" w:cs="Arial"/>
           <w:noProof/>
-          <w:color w:val="4471C4"/>
-          <w:sz w:val="24"/>
-          <w:szCs w:val="24"/>
-          <w:lang w:val="pt-BR"/>
-        </w:rPr>
-      </w:pPr>
-      <w:r>
-        <w:rPr>
-          <w:rFonts w:ascii="Arial" w:eastAsia="Arial" w:hAnsi="Arial" w:cs="Arial"/>
-          <w:noProof/>
-          <w:color w:val="4471C4"/>
-          <w:sz w:val="24"/>
-          <w:szCs w:val="24"/>
-          <w:lang w:val="pt-BR"/>
-        </w:rPr>
-        <w:t xml:space="preserve">Programador back-end : 960 horas </w:t>
-      </w:r>
-      <w:r>
-        <w:rPr>
-          <w:rFonts w:ascii="Arial" w:eastAsia="Arial" w:hAnsi="Arial" w:cs="Arial"/>
-          <w:noProof/>
-          <w:color w:val="FF0000"/>
-          <w:sz w:val="24"/>
-          <w:szCs w:val="24"/>
-          <w:lang w:val="pt-BR"/>
-        </w:rPr>
-        <w:t>(sendo que no decorrer do desenvolvimento pode se aumentar a quantidade de horas).</w:t>
+          <w:sz w:val="24"/>
+          <w:szCs w:val="24"/>
+          <w:lang w:val="pt-BR"/>
+        </w:rPr>
+      </w:pPr>
+      <w:r>
+        <w:rPr>
+          <w:rFonts w:ascii="Arial" w:eastAsia="Arial" w:hAnsi="Arial" w:cs="Arial"/>
+          <w:noProof/>
+          <w:sz w:val="24"/>
+          <w:szCs w:val="24"/>
+          <w:lang w:val="pt-BR"/>
+        </w:rPr>
+        <w:t>Programador back-end : 960 horas (sendo que no decorrer do desenvolvimento pode se aumentar a quantidade de horas).</w:t>
       </w:r>
     </w:p>
     <w:p>
@@ -856,33 +905,20 @@
         <w:rPr>
           <w:rFonts w:ascii="Arial" w:eastAsia="Arial" w:hAnsi="Arial" w:cs="Arial"/>
           <w:noProof/>
-          <w:color w:val="4471C4"/>
-          <w:sz w:val="24"/>
-          <w:szCs w:val="24"/>
-          <w:lang w:val="pt-BR"/>
-        </w:rPr>
-      </w:pPr>
-      <w:r>
-        <w:rPr>
-          <w:rFonts w:ascii="Arial" w:eastAsia="Arial" w:hAnsi="Arial" w:cs="Arial"/>
-          <w:noProof/>
-          <w:color w:val="4471C4"/>
-          <w:sz w:val="24"/>
-          <w:szCs w:val="24"/>
-          <w:lang w:val="pt-BR"/>
-        </w:rPr>
-        <w:t xml:space="preserve">Programador front-end: 960 horas </w:t>
-      </w:r>
-      <w:r>
-        <w:rPr>
-          <w:rFonts w:ascii="Arial" w:eastAsia="Arial" w:hAnsi="Arial" w:cs="Arial"/>
-          <w:noProof/>
-          <w:color w:val="FF0000"/>
-          <w:sz w:val="24"/>
-          <w:szCs w:val="24"/>
-          <w:lang w:val="pt-BR"/>
-        </w:rPr>
-        <w:t>(sendo que no decorrer do desenvolvimento pode se aumentar a quantidade de horas).</w:t>
+          <w:sz w:val="24"/>
+          <w:szCs w:val="24"/>
+          <w:lang w:val="pt-BR"/>
+        </w:rPr>
+      </w:pPr>
+      <w:r>
+        <w:rPr>
+          <w:rFonts w:ascii="Arial" w:eastAsia="Arial" w:hAnsi="Arial" w:cs="Arial"/>
+          <w:noProof/>
+          <w:sz w:val="24"/>
+          <w:szCs w:val="24"/>
+          <w:lang w:val="pt-BR"/>
+        </w:rPr>
+        <w:t>Programador front-end: 960 horas (sendo que no decorrer do desenvolvimento pode se aumentar a quantidade de horas).</w:t>
       </w:r>
     </w:p>
     <w:p>
@@ -892,55 +928,20 @@
         <w:rPr>
           <w:rFonts w:ascii="Arial" w:eastAsia="Arial" w:hAnsi="Arial" w:cs="Arial"/>
           <w:noProof/>
-          <w:color w:val="4471C4"/>
-          <w:sz w:val="24"/>
-          <w:szCs w:val="24"/>
-          <w:lang w:val="pt-BR"/>
-        </w:rPr>
-      </w:pPr>
-      <w:r>
-        <w:rPr>
-          <w:rFonts w:ascii="Arial" w:eastAsia="Arial" w:hAnsi="Arial" w:cs="Arial"/>
-          <w:noProof/>
-          <w:color w:val="4471C4"/>
-          <w:sz w:val="24"/>
-          <w:szCs w:val="24"/>
-          <w:lang w:val="pt-BR"/>
-        </w:rPr>
-        <w:t xml:space="preserve">Designer </w:t>
-      </w:r>
-      <w:r>
-        <w:rPr>
-          <w:rFonts w:ascii="Arial" w:eastAsia="Arial" w:hAnsi="Arial" w:cs="Arial"/>
-          <w:noProof/>
-          <w:color w:val="FF0000"/>
-          <w:sz w:val="24"/>
-          <w:szCs w:val="24"/>
-          <w:lang w:val="pt-BR"/>
-        </w:rPr>
-        <w:t>(Visual e Experiência)</w:t>
-      </w:r>
-      <w:r>
-        <w:rPr>
-          <w:rFonts w:ascii="Arial" w:eastAsia="Arial" w:hAnsi="Arial" w:cs="Arial"/>
-          <w:noProof/>
-          <w:color w:val="4471C4"/>
-          <w:sz w:val="24"/>
-          <w:szCs w:val="24"/>
-          <w:lang w:val="pt-BR"/>
-        </w:rPr>
-        <w:t xml:space="preserve">: 480 horas </w:t>
-      </w:r>
-      <w:r>
-        <w:rPr>
-          <w:rFonts w:ascii="Arial" w:eastAsia="Arial" w:hAnsi="Arial" w:cs="Arial"/>
-          <w:noProof/>
-          <w:color w:val="FF0000"/>
-          <w:sz w:val="24"/>
-          <w:szCs w:val="24"/>
-          <w:lang w:val="pt-BR"/>
-        </w:rPr>
-        <w:t>(sendo que no decorrer do desenvolvimento pode se aumentar a quantidade de horas).</w:t>
+          <w:sz w:val="24"/>
+          <w:szCs w:val="24"/>
+          <w:lang w:val="pt-BR"/>
+        </w:rPr>
+      </w:pPr>
+      <w:r>
+        <w:rPr>
+          <w:rFonts w:ascii="Arial" w:eastAsia="Arial" w:hAnsi="Arial" w:cs="Arial"/>
+          <w:noProof/>
+          <w:sz w:val="24"/>
+          <w:szCs w:val="24"/>
+          <w:lang w:val="pt-BR"/>
+        </w:rPr>
+        <w:t>Designer (Visual e Experiência): 480 horas (sendo que no decorrer do desenvolvimento pode se aumentar a quantidade de horas).</w:t>
       </w:r>
     </w:p>
     <w:p>
@@ -950,33 +951,20 @@
         <w:rPr>
           <w:rFonts w:ascii="Arial" w:eastAsia="Arial" w:hAnsi="Arial" w:cs="Arial"/>
           <w:noProof/>
-          <w:color w:val="4471C4"/>
-          <w:sz w:val="24"/>
-          <w:szCs w:val="24"/>
-          <w:lang w:val="pt-BR"/>
-        </w:rPr>
-      </w:pPr>
-      <w:r>
-        <w:rPr>
-          <w:rFonts w:ascii="Arial" w:eastAsia="Arial" w:hAnsi="Arial" w:cs="Arial"/>
-          <w:noProof/>
-          <w:color w:val="4471C4"/>
-          <w:sz w:val="24"/>
-          <w:szCs w:val="24"/>
-          <w:lang w:val="pt-BR"/>
-        </w:rPr>
-        <w:t xml:space="preserve">DBA: 240 horas </w:t>
-      </w:r>
-      <w:r>
-        <w:rPr>
-          <w:rFonts w:ascii="Arial" w:eastAsia="Arial" w:hAnsi="Arial" w:cs="Arial"/>
-          <w:noProof/>
-          <w:color w:val="FF0000"/>
-          <w:sz w:val="24"/>
-          <w:szCs w:val="24"/>
-          <w:lang w:val="pt-BR"/>
-        </w:rPr>
-        <w:t>(sendo que no decorrer do desenvolvimento pode se aumentar a quantidade de horas).</w:t>
+          <w:sz w:val="24"/>
+          <w:szCs w:val="24"/>
+          <w:lang w:val="pt-BR"/>
+        </w:rPr>
+      </w:pPr>
+      <w:r>
+        <w:rPr>
+          <w:rFonts w:ascii="Arial" w:eastAsia="Arial" w:hAnsi="Arial" w:cs="Arial"/>
+          <w:noProof/>
+          <w:sz w:val="24"/>
+          <w:szCs w:val="24"/>
+          <w:lang w:val="pt-BR"/>
+        </w:rPr>
+        <w:t>DBA: 240 horas (sendo que no decorrer do desenvolvimento pode se aumentar a quantidade de horas).</w:t>
       </w:r>
     </w:p>
     <w:p>
@@ -986,33 +974,20 @@
         <w:rPr>
           <w:rFonts w:ascii="Arial" w:eastAsia="Arial" w:hAnsi="Arial" w:cs="Arial"/>
           <w:noProof/>
-          <w:color w:val="4471C4"/>
-          <w:sz w:val="24"/>
-          <w:szCs w:val="24"/>
-          <w:lang w:val="pt-BR"/>
-        </w:rPr>
-      </w:pPr>
-      <w:r>
-        <w:rPr>
-          <w:rFonts w:ascii="Arial" w:eastAsia="Arial" w:hAnsi="Arial" w:cs="Arial"/>
-          <w:noProof/>
-          <w:color w:val="4471C4"/>
-          <w:sz w:val="24"/>
-          <w:szCs w:val="24"/>
-          <w:lang w:val="pt-BR"/>
-        </w:rPr>
-        <w:t xml:space="preserve">Editor de audio e video: 960 horas </w:t>
-      </w:r>
-      <w:r>
-        <w:rPr>
-          <w:rFonts w:ascii="Arial" w:eastAsia="Arial" w:hAnsi="Arial" w:cs="Arial"/>
-          <w:noProof/>
-          <w:color w:val="FF0000"/>
-          <w:sz w:val="24"/>
-          <w:szCs w:val="24"/>
-          <w:lang w:val="pt-BR"/>
-        </w:rPr>
-        <w:t xml:space="preserve">(sendo que no decorrer do desenvolvimento pode se aumentar a quantidade de horas). </w:t>
+          <w:sz w:val="24"/>
+          <w:szCs w:val="24"/>
+          <w:lang w:val="pt-BR"/>
+        </w:rPr>
+      </w:pPr>
+      <w:r>
+        <w:rPr>
+          <w:rFonts w:ascii="Arial" w:eastAsia="Arial" w:hAnsi="Arial" w:cs="Arial"/>
+          <w:noProof/>
+          <w:sz w:val="24"/>
+          <w:szCs w:val="24"/>
+          <w:lang w:val="pt-BR"/>
+        </w:rPr>
+        <w:t xml:space="preserve">Editor de audio e video: 960 horas (sendo que no decorrer do desenvolvimento pode se aumentar a quantidade de horas). </w:t>
       </w:r>
     </w:p>
     <w:p>
@@ -1022,33 +997,20 @@
         <w:rPr>
           <w:rFonts w:ascii="Arial" w:eastAsia="Arial" w:hAnsi="Arial" w:cs="Arial"/>
           <w:noProof/>
-          <w:color w:val="4471C4"/>
-          <w:sz w:val="24"/>
-          <w:szCs w:val="24"/>
-          <w:lang w:val="pt-BR"/>
-        </w:rPr>
-      </w:pPr>
-      <w:r>
-        <w:rPr>
-          <w:rFonts w:ascii="Arial" w:eastAsia="Arial" w:hAnsi="Arial" w:cs="Arial"/>
-          <w:noProof/>
-          <w:color w:val="4471C4"/>
-          <w:sz w:val="24"/>
-          <w:szCs w:val="24"/>
-          <w:lang w:val="pt-BR"/>
-        </w:rPr>
-        <w:t xml:space="preserve">Desenvolvedor de marketing: 480 horas </w:t>
-      </w:r>
-      <w:r>
-        <w:rPr>
-          <w:rFonts w:ascii="Arial" w:eastAsia="Arial" w:hAnsi="Arial" w:cs="Arial"/>
-          <w:noProof/>
-          <w:color w:val="FF0000"/>
-          <w:sz w:val="24"/>
-          <w:szCs w:val="24"/>
-          <w:lang w:val="pt-BR"/>
-        </w:rPr>
-        <w:t>(sendo que no decorrer do desenvolvimento pode se aumentar a quantidade de horas).</w:t>
+          <w:sz w:val="24"/>
+          <w:szCs w:val="24"/>
+          <w:lang w:val="pt-BR"/>
+        </w:rPr>
+      </w:pPr>
+      <w:r>
+        <w:rPr>
+          <w:rFonts w:ascii="Arial" w:eastAsia="Arial" w:hAnsi="Arial" w:cs="Arial"/>
+          <w:noProof/>
+          <w:sz w:val="24"/>
+          <w:szCs w:val="24"/>
+          <w:lang w:val="pt-BR"/>
+        </w:rPr>
+        <w:t>Desenvolvedor de marketing: 480 horas (sendo que no decorrer do desenvolvimento pode se aumentar a quantidade de horas).</w:t>
       </w:r>
     </w:p>
     <w:p>
@@ -1084,61 +1046,31 @@
         <w:rPr>
           <w:rFonts w:ascii="Arial" w:eastAsia="Arial" w:hAnsi="Arial" w:cs="Arial"/>
           <w:noProof/>
-          <w:color w:val="FF0000"/>
-          <w:sz w:val="24"/>
-          <w:szCs w:val="24"/>
-          <w:lang w:val="pt-BR"/>
-        </w:rPr>
-      </w:pPr>
-      <w:r>
-        <w:rPr>
-          <w:rFonts w:ascii="Arial" w:eastAsia="Arial" w:hAnsi="Arial" w:cs="Arial"/>
-          <w:noProof/>
-          <w:color w:val="FF0000"/>
-          <w:sz w:val="24"/>
-          <w:szCs w:val="24"/>
-          <w:lang w:val="pt-BR"/>
-        </w:rPr>
-        <w:t>O projeto pretende usar componentes de todas as matérias apresentadas no curso, desde técnicas para programação e planejamento, até sua entrega e apresentação, utilizando conceitos aprendidos em sala de aula na prática, com intuito de criar-se um software com impacto social e comercial além de solidificar os conhecimentos dos membros do grupo, abrindo espaço também para o aprendizado de novas tecnologias que possam ser necessárias no decorrer do desenvolvimento, criando a oportunidade de crescimento profissional (caso cada membro do grupo se familiarize com o processo de desenvolvimento de aplicações e use o projeto como portifólio para referências posteriores) e desenvolvimento de habilidades autodidatas.</w:t>
-      </w:r>
-    </w:p>
-    <w:p>
-      <w:pPr>
-        <w:ind w:left="720" w:firstLine="720"/>
-        <w:jc w:val="both"/>
-        <w:rPr>
-          <w:rFonts w:ascii="Arial" w:eastAsia="Arial" w:hAnsi="Arial" w:cs="Arial"/>
-          <w:noProof/>
-          <w:color w:val="4471C4"/>
-          <w:sz w:val="24"/>
-          <w:szCs w:val="24"/>
-          <w:lang w:val="pt-BR"/>
-        </w:rPr>
-      </w:pPr>
-    </w:p>
-    <w:p>
-      <w:pPr>
-        <w:rPr>
-          <w:noProof/>
-          <w:lang w:val="pt-BR"/>
-        </w:rPr>
-      </w:pPr>
-    </w:p>
-    <w:p>
-      <w:pPr>
-        <w:rPr>
-          <w:noProof/>
-          <w:lang w:val="pt-BR"/>
-        </w:rPr>
-      </w:pPr>
-    </w:p>
-    <w:p>
-      <w:pPr>
-        <w:rPr>
-          <w:noProof/>
-          <w:lang w:val="pt-BR"/>
-        </w:rPr>
-      </w:pPr>
+          <w:sz w:val="24"/>
+          <w:szCs w:val="24"/>
+          <w:lang w:val="pt-BR"/>
+        </w:rPr>
+      </w:pPr>
+      <w:r>
+        <w:rPr>
+          <w:rFonts w:ascii="Arial" w:eastAsia="Arial" w:hAnsi="Arial" w:cs="Arial"/>
+          <w:noProof/>
+          <w:sz w:val="24"/>
+          <w:szCs w:val="24"/>
+          <w:lang w:val="pt-BR"/>
+        </w:rPr>
+        <w:t>O projeto pretende usar componentes de todas as matérias apresentadas no curso, desde técnicas para programação e planejamento, até sua entrega e apresentação, utilizando conceitos aprendidos em sala de aula na prática, com intuito de criar-se um software com impacto social e comercial além de solidificar os conhecimentos dos membros do grupo, abrindo espaço também para o aprendizado de novas tecnologias que possam ser necessárias no decorrer do desenvolvimento, criando a oportunidade de crescimento profissional (caso cada membro do grupo se familiarize com o processo de desenvolvimento de aplicações e use o projeto como portifólio para referências posteriores) e desenvolvim</w:t>
+      </w:r>
+      <w:r>
+        <w:rPr>
+          <w:rFonts w:ascii="Arial" w:eastAsia="Arial" w:hAnsi="Arial" w:cs="Arial"/>
+          <w:noProof/>
+          <w:sz w:val="24"/>
+          <w:szCs w:val="24"/>
+          <w:lang w:val="pt-BR"/>
+        </w:rPr>
+        <w:t>ento de habilidades autodidatas.</w:t>
+      </w:r>
     </w:p>
     <w:sectPr>
       <w:pgSz w:w="12240" w:h="15840"/>

</xml_diff>